<commit_message>
feat: [SISOP] Pertemuan 2 - Perintah Dasar Linux
</commit_message>
<xml_diff>
--- a/smt2/Sistem Operasi/meeting02/Revani Nanda Putri_SIB1B_Pertemuan 2.docx
+++ b/smt2/Sistem Operasi/meeting02/Revani Nanda Putri_SIB1B_Pertemuan 2.docx
@@ -430,7 +430,7 @@
           <w:color w:val="000000"/>
           <w:sz w:val="24"/>
           <w:szCs w:val="24"/>
-          <w:lang w:val="id-ID"/>
+          <w:lang w:val="en-US"/>
         </w:rPr>
       </w:pPr>
       <w:r>
@@ -442,7 +442,18 @@
           <w:szCs w:val="24"/>
           <w:lang w:val="id-ID"/>
         </w:rPr>
-        <w:t xml:space="preserve"> 2023</w:t>
+        <w:t xml:space="preserve"> 202</w:t>
+      </w:r>
+      <w:r>
+        <w:rPr>
+          <w:rFonts w:ascii="Times New Roman" w:hAnsi="Times New Roman" w:cs="Times New Roman"/>
+          <w:b/>
+          <w:color w:val="000000"/>
+          <w:sz w:val="24"/>
+          <w:szCs w:val="24"/>
+          <w:lang w:val="en-US"/>
+        </w:rPr>
+        <w:t>4</w:t>
       </w:r>
     </w:p>
     <w:p>
@@ -3593,6 +3604,82 @@
     <w:p>
       <w:pPr>
         <w:pStyle w:val="ListParagraph"/>
+        <w:rPr>
+          <w:rFonts w:ascii="Times New Roman" w:hAnsi="Times New Roman" w:cs="Times New Roman"/>
+        </w:rPr>
+      </w:pPr>
+      <w:r>
+        <w:rPr>
+          <w:rFonts w:ascii="Times New Roman" w:hAnsi="Times New Roman" w:cs="Times New Roman"/>
+        </w:rPr>
+        <w:t xml:space="preserve">Tujuan praktikum ini adalah untuk mempelajari dan memahami perintah-perintah dasar Linux yang digunakan untuk navigasi file, manipulasi file, manajemen proses, konfigurasi </w:t>
+      </w:r>
+      <w:r>
+        <w:rPr>
+          <w:rFonts w:ascii="Times New Roman" w:hAnsi="Times New Roman" w:cs="Times New Roman"/>
+        </w:rPr>
+        <w:t>system, dan lainnya</w:t>
+      </w:r>
+      <w:r>
+        <w:rPr>
+          <w:rFonts w:ascii="Times New Roman" w:hAnsi="Times New Roman" w:cs="Times New Roman"/>
+        </w:rPr>
+        <w:t>.</w:t>
+      </w:r>
+      <w:r>
+        <w:rPr>
+          <w:rFonts w:ascii="Times New Roman" w:hAnsi="Times New Roman" w:cs="Times New Roman"/>
+        </w:rPr>
+        <w:t xml:space="preserve"> </w:t>
+      </w:r>
+      <w:r>
+        <w:rPr>
+          <w:rFonts w:ascii="Times New Roman" w:hAnsi="Times New Roman" w:cs="Times New Roman"/>
+        </w:rPr>
+        <w:t xml:space="preserve">Dari tabel, terlihat bahwa </w:t>
+      </w:r>
+      <w:r>
+        <w:rPr>
+          <w:rFonts w:ascii="Times New Roman" w:hAnsi="Times New Roman" w:cs="Times New Roman"/>
+        </w:rPr>
+        <w:t>penulis</w:t>
+      </w:r>
+      <w:r>
+        <w:rPr>
+          <w:rFonts w:ascii="Times New Roman" w:hAnsi="Times New Roman" w:cs="Times New Roman"/>
+        </w:rPr>
+        <w:t xml:space="preserve"> telah mempelajari berbagai perintah dasar Linux yang penting untuk mengoperasikan sistem Linux. Praktikum ini memberikan </w:t>
+      </w:r>
+      <w:r>
+        <w:rPr>
+          <w:rFonts w:ascii="Times New Roman" w:hAnsi="Times New Roman" w:cs="Times New Roman"/>
+        </w:rPr>
+        <w:t>penulis</w:t>
+      </w:r>
+      <w:r>
+        <w:rPr>
+          <w:rFonts w:ascii="Times New Roman" w:hAnsi="Times New Roman" w:cs="Times New Roman"/>
+        </w:rPr>
+        <w:t xml:space="preserve"> kesempatan untuk mempraktikkan penggunaan perintah-perintah tersebut dalam berbagai situasi.</w:t>
+      </w:r>
+      <w:r>
+        <w:rPr>
+          <w:rFonts w:ascii="Times New Roman" w:hAnsi="Times New Roman" w:cs="Times New Roman"/>
+        </w:rPr>
+        <w:t xml:space="preserve"> </w:t>
+      </w:r>
+    </w:p>
+    <w:p>
+      <w:pPr>
+        <w:pStyle w:val="ListParagraph"/>
+        <w:rPr>
+          <w:rFonts w:ascii="Times New Roman" w:hAnsi="Times New Roman" w:cs="Times New Roman"/>
+        </w:rPr>
+      </w:pPr>
+    </w:p>
+    <w:p>
+      <w:pPr>
+        <w:pStyle w:val="ListParagraph"/>
         <w:numPr>
           <w:ilvl w:val="0"/>
           <w:numId w:val="1"/>
@@ -3618,6 +3705,68 @@
           <w:bCs/>
         </w:rPr>
         <w:t>i</w:t>
+      </w:r>
+    </w:p>
+    <w:p>
+      <w:pPr>
+        <w:pStyle w:val="ListParagraph"/>
+        <w:rPr>
+          <w:rFonts w:ascii="Times New Roman" w:hAnsi="Times New Roman" w:cs="Times New Roman"/>
+        </w:rPr>
+      </w:pPr>
+      <w:r>
+        <w:rPr>
+          <w:rFonts w:ascii="Times New Roman" w:hAnsi="Times New Roman" w:cs="Times New Roman"/>
+        </w:rPr>
+        <w:t xml:space="preserve">Secara keseluruhan, praktikum "Perintah Dasar Linux" ini bermanfaat untuk membantu </w:t>
+      </w:r>
+      <w:r>
+        <w:rPr>
+          <w:rFonts w:ascii="Times New Roman" w:hAnsi="Times New Roman" w:cs="Times New Roman"/>
+        </w:rPr>
+        <w:t>penulis</w:t>
+      </w:r>
+      <w:r>
+        <w:rPr>
+          <w:rFonts w:ascii="Times New Roman" w:hAnsi="Times New Roman" w:cs="Times New Roman"/>
+        </w:rPr>
+        <w:t xml:space="preserve"> mempelajari dan memahami perintah-perintah dasar Linux. Praktikum ini memberikan </w:t>
+      </w:r>
+      <w:r>
+        <w:rPr>
+          <w:rFonts w:ascii="Times New Roman" w:hAnsi="Times New Roman" w:cs="Times New Roman"/>
+        </w:rPr>
+        <w:t>penulis</w:t>
+      </w:r>
+      <w:r>
+        <w:rPr>
+          <w:rFonts w:ascii="Times New Roman" w:hAnsi="Times New Roman" w:cs="Times New Roman"/>
+        </w:rPr>
+        <w:t xml:space="preserve"> dasar</w:t>
+      </w:r>
+      <w:r>
+        <w:rPr>
+          <w:rFonts w:ascii="Times New Roman" w:hAnsi="Times New Roman" w:cs="Times New Roman"/>
+        </w:rPr>
+        <w:t xml:space="preserve"> perintah OS Linux</w:t>
+      </w:r>
+      <w:r>
+        <w:rPr>
+          <w:rFonts w:ascii="Times New Roman" w:hAnsi="Times New Roman" w:cs="Times New Roman"/>
+        </w:rPr>
+        <w:t xml:space="preserve"> untuk menggunakan </w:t>
+      </w:r>
+      <w:r>
+        <w:rPr>
+          <w:rFonts w:ascii="Times New Roman" w:hAnsi="Times New Roman" w:cs="Times New Roman"/>
+        </w:rPr>
+        <w:t>OS tersebut</w:t>
+      </w:r>
+      <w:r>
+        <w:rPr>
+          <w:rFonts w:ascii="Times New Roman" w:hAnsi="Times New Roman" w:cs="Times New Roman"/>
+        </w:rPr>
+        <w:t>.</w:t>
       </w:r>
     </w:p>
     <w:sectPr>

</xml_diff>